<commit_message>
Converted resume from docx to pdf
</commit_message>
<xml_diff>
--- a/files/Hannah Sartin - Resume.docx
+++ b/files/Hannah Sartin - Resume.docx
@@ -2145,7 +2145,7 @@
                     </wp:inline>
                   </w:drawing>
                 </mc:Choice>
-                <mc:Fallback xmlns:cx2="http://schemas.microsoft.com/office/drawing/2015/10/21/chartex" xmlns:cx3="http://schemas.microsoft.com/office/drawing/2016/5/9/chartex" xmlns:cx4="http://schemas.microsoft.com/office/drawing/2016/5/10/chartex" xmlns:cx5="http://schemas.microsoft.com/office/drawing/2016/5/11/chartex" xmlns:cx6="http://schemas.microsoft.com/office/drawing/2016/5/12/chartex" xmlns:cx7="http://schemas.microsoft.com/office/drawing/2016/5/13/chartex" xmlns:cx8="http://schemas.microsoft.com/office/drawing/2016/5/14/chartex" xmlns:aink="http://schemas.microsoft.com/office/drawing/2016/ink" xmlns:am3d="http://schemas.microsoft.com/office/drawing/2017/model3d" xmlns:w16cid="http://schemas.microsoft.com/office/word/2016/wordml/cid">
+                <mc:Fallback xmlns:w16cid="http://schemas.microsoft.com/office/word/2016/wordml/cid" xmlns:am3d="http://schemas.microsoft.com/office/drawing/2017/model3d" xmlns:aink="http://schemas.microsoft.com/office/drawing/2016/ink" xmlns:cx8="http://schemas.microsoft.com/office/drawing/2016/5/14/chartex" xmlns:cx7="http://schemas.microsoft.com/office/drawing/2016/5/13/chartex" xmlns:cx6="http://schemas.microsoft.com/office/drawing/2016/5/12/chartex" xmlns:cx5="http://schemas.microsoft.com/office/drawing/2016/5/11/chartex" xmlns:cx4="http://schemas.microsoft.com/office/drawing/2016/5/10/chartex" xmlns:cx3="http://schemas.microsoft.com/office/drawing/2016/5/9/chartex" xmlns:cx2="http://schemas.microsoft.com/office/drawing/2015/10/21/chartex">
                   <w:pict>
                     <v:shape w14:anchorId="00D059BD" id="LinkedIn icon" o:spid="_x0000_s1026" alt="LinkedIn icon" style="width:9.35pt;height:9.35pt;visibility:visible;mso-wrap-style:square;mso-left-percent:-10001;mso-top-percent:-10001;mso-position-horizontal:absolute;mso-position-horizontal-relative:char;mso-position-vertical:absolute;mso-position-vertical-relative:line;mso-left-percent:-10001;mso-top-percent:-10001;v-text-anchor:top" coordsize="2616,2610" o:gfxdata="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" path="m419,978r-15,l394,981r-4,4l388,995r-1,15l387,1600r,596l388,2210r1,9l394,2223r8,2l415,2225r334,l761,2225r8,-2l773,2219r2,-8l775,2197r,-1191l775,993r-2,-8l769,979r-8,-1l747,978r-328,xm1785,947r-65,2l1677,955r-42,9l1595,977r-37,17l1523,1013r-33,24l1459,1065r-28,32l1405,1133r-4,5l1396,1144r-4,-2l1392,1122r-1,-118l1391,992r-1,-7l1386,981r-8,-3l1365,978r-317,l1033,978r-8,1l1020,985r-1,8l1019,1007r,1188l1019,2210r1,9l1025,2223r8,2l1048,2225r329,l1391,2225r9,-2l1404,2219r2,-9l1406,2195r,-569l1407,1580r2,-47l1415,1487r10,-45l1435,1413r12,-26l1462,1363r18,-20l1501,1326r24,-15l1552,1301r29,-7l1614,1290r33,l1679,1292r29,5l1735,1307r23,15l1778,1341r17,22l1809,1390r12,28l1828,1448r5,43l1838,1534r1,44l1840,1889r,309l1840,2208r2,7l1845,2221r7,3l1862,2225r345,l2217,2224r7,-4l2227,2213r1,-10l2227,1829r-1,-374l2223,1392r-7,-61l2203,1269r-17,-60l2169,1166r-21,-38l2125,1094r-26,-32l2069,1035r-34,-24l1998,992r-40,-17l1914,963r-64,-12l1785,947xm582,359r-36,3l511,370r-33,13l449,401r-26,22l401,450r-18,29l368,511r-8,35l357,582r2,36l367,654r15,32l399,715r22,26l447,765r29,18l508,797r34,8l578,808r38,-3l651,797r32,-13l714,766r26,-24l763,717r18,-30l795,655r8,-35l806,583r-3,-35l795,513,781,481,763,452,741,426,715,402,685,384,653,370r-34,-8l582,359xm163,l2451,r6,2l2463,4r35,11l2527,30r26,19l2575,72r17,27l2605,128r8,32l2616,195r,2219l2616,2425r-4,33l2602,2490r-15,28l2568,2545r-22,22l2520,2585r-29,14l2458,2607r-33,3l189,2610r-29,-2l132,2602r-26,-11l82,2577,59,2558,41,2540,27,2519,15,2498,7,2475,,2452,,158,7,133,17,109,30,85,47,64,67,45,88,29,111,17,136,7,163,xe" fillcolor="#28887f [3204]" stroked="f" strokeweight="0">
                       <v:path arrowok="t" o:connecttype="custom" o:connectlocs="17703,44814;17567,99910;18248,101229;34906,101138;35179,45769;34543,44495;78074,43176;70720,45223;64956,49909;63185,51957;63095,44814;47571,44495;46254,45178;46300,100956;62505,101229;63821,100547;63957,69746;65682,63103;69223,59645;74760,58690;79799,60146;82659,64514;83476,71793;83612,100774;100180,101229;101133,100228;100588,60555;97502,51320;92372,45997;83975,43267;23195,16834;18202,20473;16205,26479;18111,32530;23059,36260;29550,36260;34634,32621;36586,26524;34634,20564;29641,16834;111255,0;114705,1365;118246,5824;118745,110328;116566,115788;111573,118609;5992,118381;1861,115560;0,111557;1362,3867;5038,773" o:connectangles="0,0,0,0,0,0,0,0,0,0,0,0,0,0,0,0,0,0,0,0,0,0,0,0,0,0,0,0,0,0,0,0,0,0,0,0,0,0,0,0,0,0,0,0,0,0,0,0,0,0,0"/>
@@ -3896,7 +3896,7 @@
                     </wp:inline>
                   </w:drawing>
                 </mc:Choice>
-                <mc:Fallback xmlns:cx2="http://schemas.microsoft.com/office/drawing/2015/10/21/chartex" xmlns:cx3="http://schemas.microsoft.com/office/drawing/2016/5/9/chartex" xmlns:cx4="http://schemas.microsoft.com/office/drawing/2016/5/10/chartex" xmlns:cx5="http://schemas.microsoft.com/office/drawing/2016/5/11/chartex" xmlns:cx6="http://schemas.microsoft.com/office/drawing/2016/5/12/chartex" xmlns:cx7="http://schemas.microsoft.com/office/drawing/2016/5/13/chartex" xmlns:cx8="http://schemas.microsoft.com/office/drawing/2016/5/14/chartex" xmlns:aink="http://schemas.microsoft.com/office/drawing/2016/ink" xmlns:am3d="http://schemas.microsoft.com/office/drawing/2017/model3d" xmlns:w16cid="http://schemas.microsoft.com/office/word/2016/wordml/cid">
+                <mc:Fallback xmlns:w16cid="http://schemas.microsoft.com/office/word/2016/wordml/cid" xmlns:am3d="http://schemas.microsoft.com/office/drawing/2017/model3d" xmlns:aink="http://schemas.microsoft.com/office/drawing/2016/ink" xmlns:cx8="http://schemas.microsoft.com/office/drawing/2016/5/14/chartex" xmlns:cx7="http://schemas.microsoft.com/office/drawing/2016/5/13/chartex" xmlns:cx6="http://schemas.microsoft.com/office/drawing/2016/5/12/chartex" xmlns:cx5="http://schemas.microsoft.com/office/drawing/2016/5/11/chartex" xmlns:cx4="http://schemas.microsoft.com/office/drawing/2016/5/10/chartex" xmlns:cx3="http://schemas.microsoft.com/office/drawing/2016/5/9/chartex" xmlns:cx2="http://schemas.microsoft.com/office/drawing/2015/10/21/chartex">
                   <w:pict>
                     <v:shape w14:anchorId="1C5A26DF" id="Website icon" o:spid="_x0000_s1026" alt="Twitter/Blog/Portfolio icon" style="width:9.35pt;height:9.35pt;visibility:visible;mso-wrap-style:square;mso-left-percent:-10001;mso-top-percent:-10001;mso-position-horizontal:absolute;mso-position-horizontal-relative:char;mso-position-vertical:absolute;mso-position-vertical-relative:line;mso-left-percent:-10001;mso-top-percent:-10001;v-text-anchor:top" coordsize="2691,2691" o:gfxdata="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" path="m1942,1975r-21,68l1895,2108r-31,64l1830,2233r-36,59l1758,2346r-38,53l1684,2446r-33,44l1711,2468r62,-25l1835,2415r62,-31l1957,2348r60,-36l2075,2273r53,-43l2179,2187r47,-46l2267,2095r-57,-28l2147,2041r-65,-25l2013,1994r-71,-19xm767,1973r-76,21l620,2018r-67,27l490,2073r-59,31l478,2156r53,49l587,2252r61,44l711,2337r67,38l845,2409r69,31l984,2466r67,24l1017,2446r-35,-47l945,2347r-35,-55l875,2234r-33,-61l813,2108r-26,-66l767,1973xm1260,1906r-10,l1234,1907r-21,l1189,1908r-28,1l1132,1910r-31,1l1069,1912r-32,2l1006,1916r-30,3l948,1921r-26,3l900,1928r12,42l927,2012r17,41l963,2093r19,40l1003,2172r22,37l1047,2244r24,35l1094,2312r22,30l1138,2371r21,28l1179,2423r19,22l1215,2464r15,17l1243,2495r10,11l1261,2513r4,4l1266,2518r-6,-612xm1436,1905r-18,615l1419,2518r5,-6l1433,2503r12,-13l1460,2474r18,-18l1497,2436r23,-24l1543,2387r24,-29l1592,2327r26,-32l1644,2260r25,-36l1694,2187r23,-40l1740,2107r21,-41l1779,2022r16,-43l1808,1935r-26,-4l1751,1926r-33,-3l1684,1920r-35,-3l1613,1915r-34,-2l1546,1912r-29,-2l1489,1909r-21,-1l1451,1907r-11,-1l1436,1905xm2016,1420r-6,106l2001,1629r-13,100l1972,1827r70,18l2111,1866r66,23l2240,1914r61,27l2357,1970r41,-71l2434,1826r31,-77l2491,1670r20,-82l2526,1505r9,-85l2016,1420xm1428,1420r,334l1531,1759r101,9l1731,1780r97,15l1842,1708r12,-93l1861,1519r5,-99l1428,1420xm842,1420r5,100l855,1616r11,93l880,1797r96,-16l1074,1769r100,-9l1276,1755r,-335l842,1420xm156,1420r7,76l175,1571r18,73l214,1716r25,69l269,1853r34,65l341,1981r57,-31l459,1920r65,-27l591,1868r71,-23l736,1825r-16,-97l707,1628r-9,-103l692,1420r-536,xm1816,832r-94,15l1626,858r-98,9l1428,872r,397l1865,1269r-4,-94l1854,1084r-10,-88l1831,912r-15,-80xm892,831r-15,80l864,995r-9,88l847,1175r-4,94l1276,1269r,-398l1177,866r-96,-8l985,846,892,831xm2324,669r-66,32l2190,731r-74,27l2040,782r-79,22l1978,891r14,91l2003,1075r8,96l2016,1269r518,l2526,1186r-15,-81l2492,1026r-24,-76l2440,876r-34,-72l2367,735r-43,-66xm372,660r-25,36l322,732r-22,35l278,802r-20,37l240,876r-16,38l209,955r-13,43l185,1044r-10,49l167,1146r-6,58l157,1267r535,l694,1209r1,-49l697,1115r3,-38l702,1044r3,-31l709,987r3,-24l716,941r5,-22l726,899r5,-21l736,855r7,-24l749,803,678,785,611,764,548,741,486,716,428,688,372,660xm1717,217r37,50l1787,321r32,60l1849,444r28,67l1902,581r23,75l1991,638r63,-19l2114,596r57,-23l2226,549r-54,-54l2116,443r-60,-48l1994,351r-65,-40l1861,275r-70,-32l1717,217xm998,209r-76,26l849,267r-71,35l710,342r-64,45l584,435r-58,53l471,543r56,26l586,594r62,25l713,640r69,18l806,582r26,-72l861,440r31,-64l925,315r36,-56l998,209xm1276,172r-37,17l1204,213r-36,30l1133,279r-33,42l1067,368r-31,53l1007,479r-28,64l952,612r-23,72l1013,697r86,10l1187,716r89,4l1276,172xm1428,169r,552l1518,716r88,-7l1693,697r86,-13l1755,611r-27,-70l1700,477r-29,-58l1639,365r-33,-48l1572,276r-35,-37l1500,210r-36,-24l1428,169xm1345,r92,3l1528,12r88,15l1702,48r85,27l1869,106r78,36l2024,184r73,46l2167,281r67,54l2297,395r58,62l2411,524r50,69l2507,667r42,77l2585,823r31,81l2643,988r21,87l2679,1164r9,89l2691,1346r-3,92l2679,1528r-15,89l2643,1703r-27,84l2585,1869r-36,80l2507,2024r-46,74l2411,2168r-56,66l2297,2297r-63,59l2167,2411r-70,50l2024,2508r-77,41l1869,2585r-82,33l1702,2644r-86,20l1528,2679r-91,9l1345,2691r-92,-3l1162,2679r-87,-15l988,2644r-84,-26l822,2585r-79,-36l667,2508r-74,-47l524,2411r-67,-55l394,2297r-59,-63l280,2168r-50,-70l184,2024r-42,-75l106,1869,74,1787,47,1703,27,1617,12,1528,3,1438,,1346r3,-93l12,1164r15,-89l47,988,74,904r32,-81l142,744r42,-77l230,593r50,-69l335,457r59,-62l457,335r67,-54l593,230r74,-46l743,142r79,-36l904,75,988,48r87,-21l1162,12r91,-9l1345,xe" fillcolor="#28887f [3204]" stroked="f" strokeweight="0">
                       <v:path arrowok="t" o:connecttype="custom" o:connectlocs="77658,103632;83798,105311;100142,92544;30524,88083;25930,99480;46427,109993;35913,93119;52523,84284;43114,84770;42539,92456;49298,103455;54908,110214;62639,111318;66128,107608;73726,98243;79866,85477;69751,84505;63434,84151;93251,82429;108889,77260;63080,77481;82208,67100;38873,79381;6891,62727;13385,84726;32512,80617;76067,37415;81898,47885;37769,47840;43511,37371;86625,35516;111583,52390;102660,29552;10602,38696;7112,53185;31010,46118;32291,38785;21469,31629;81678,19613;95902,25312;82208,12148;31363,15107;28625,27344;40861,13915;50049,12325;41038,30215;63080,31849;75096,21071;64671,8216;78939,3313;101467,17449;115559,39933;118342,67498;108712,92677;89408,110788;63478,118739;36311,114190;14798,98685;2076,75228;1193,47487;12369,23147;32821,6273;59414,0" o:connectangles="0,0,0,0,0,0,0,0,0,0,0,0,0,0,0,0,0,0,0,0,0,0,0,0,0,0,0,0,0,0,0,0,0,0,0,0,0,0,0,0,0,0,0,0,0,0,0,0,0,0,0,0,0,0,0,0,0,0,0,0,0,0,0"/>
@@ -5296,7 +5296,7 @@
                     </wp:inline>
                   </w:drawing>
                 </mc:Choice>
-                <mc:Fallback xmlns:cx2="http://schemas.microsoft.com/office/drawing/2015/10/21/chartex" xmlns:cx3="http://schemas.microsoft.com/office/drawing/2016/5/9/chartex" xmlns:cx4="http://schemas.microsoft.com/office/drawing/2016/5/10/chartex" xmlns:cx5="http://schemas.microsoft.com/office/drawing/2016/5/11/chartex" xmlns:cx6="http://schemas.microsoft.com/office/drawing/2016/5/12/chartex" xmlns:cx7="http://schemas.microsoft.com/office/drawing/2016/5/13/chartex" xmlns:cx8="http://schemas.microsoft.com/office/drawing/2016/5/14/chartex" xmlns:aink="http://schemas.microsoft.com/office/drawing/2016/ink" xmlns:am3d="http://schemas.microsoft.com/office/drawing/2017/model3d" xmlns:w16cid="http://schemas.microsoft.com/office/word/2016/wordml/cid">
+                <mc:Fallback xmlns:w16cid="http://schemas.microsoft.com/office/word/2016/wordml/cid" xmlns:am3d="http://schemas.microsoft.com/office/drawing/2017/model3d" xmlns:aink="http://schemas.microsoft.com/office/drawing/2016/ink" xmlns:cx8="http://schemas.microsoft.com/office/drawing/2016/5/14/chartex" xmlns:cx7="http://schemas.microsoft.com/office/drawing/2016/5/13/chartex" xmlns:cx6="http://schemas.microsoft.com/office/drawing/2016/5/12/chartex" xmlns:cx5="http://schemas.microsoft.com/office/drawing/2016/5/11/chartex" xmlns:cx4="http://schemas.microsoft.com/office/drawing/2016/5/10/chartex" xmlns:cx3="http://schemas.microsoft.com/office/drawing/2016/5/9/chartex" xmlns:cx2="http://schemas.microsoft.com/office/drawing/2015/10/21/chartex">
                   <w:pict>
                     <v:group w14:anchorId="7FAF8030" id="Objective in circle icon" o:spid="_x0000_s1026" alt="Objective icon" style="width:21.6pt;height:21.6pt;mso-position-horizontal-relative:char;mso-position-vertical-relative:line" coordsize="171,171" o:gfxdata="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">
                       <v:shape id="Objective icon circle" o:spid="_x0000_s1027" alt="Objective icon circle" style="position:absolute;width:171;height:171;visibility:visible;mso-wrap-style:square;v-text-anchor:top" coordsize="3246,3246" o:gfxdata="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" path="m1623,r102,3l1826,13r99,15l2023,49r94,28l2210,109r89,38l2386,190r83,49l2551,291r77,57l2701,410r70,65l2836,545r62,73l2955,695r52,82l3056,860r43,87l3137,1036r32,93l3197,1223r21,98l3233,1420r10,101l3246,1623r-3,102l3233,1826r-15,100l3197,2023r-28,94l3137,2210r-38,89l3056,2386r-49,84l2955,2551r-57,77l2836,2701r-65,70l2701,2836r-73,62l2551,2955r-82,53l2386,3056r-87,43l2210,3137r-93,32l2023,3197r-98,21l1826,3233r-101,10l1623,3246r-102,-3l1420,3233r-100,-15l1223,3197r-94,-28l1036,3137r-89,-38l860,3056r-84,-48l695,2955r-77,-57l545,2836r-70,-65l410,2701r-62,-73l291,2551r-53,-81l190,2386r-43,-87l109,2210,77,2117,49,2023,28,1926,13,1826,3,1725,,1623,3,1521,13,1420r15,-99l49,1223r28,-94l109,1036r38,-89l190,860r48,-83l291,695r57,-77l410,545r65,-70l545,410r73,-62l695,291r81,-52l860,190r87,-43l1036,109r93,-32l1223,49r97,-21l1420,13,1521,3,1623,xe" fillcolor="#28887f [3204]" stroked="f" strokeweight="0">
@@ -5375,7 +5375,21 @@
         <w:rPr>
           <w:color w:val="5E5E5E" w:themeColor="text2"/>
         </w:rPr>
-        <w:t>development.</w:t>
+        <w:t>development with an internship</w:t>
+      </w:r>
+      <w:r>
+        <w:rPr>
+          <w:color w:val="5E5E5E" w:themeColor="text2"/>
+        </w:rPr>
+        <w:t xml:space="preserve"> in the field</w:t>
+      </w:r>
+      <w:bookmarkStart w:id="0" w:name="_GoBack"/>
+      <w:bookmarkEnd w:id="0"/>
+      <w:r>
+        <w:rPr>
+          <w:color w:val="5E5E5E" w:themeColor="text2"/>
+        </w:rPr>
+        <w:t>.</w:t>
       </w:r>
     </w:p>
     <w:tbl>
@@ -7569,7 +7583,7 @@
                     </wp:inline>
                   </w:drawing>
                 </mc:Choice>
-                <mc:Fallback xmlns:cx2="http://schemas.microsoft.com/office/drawing/2015/10/21/chartex" xmlns:cx3="http://schemas.microsoft.com/office/drawing/2016/5/9/chartex" xmlns:cx4="http://schemas.microsoft.com/office/drawing/2016/5/10/chartex" xmlns:cx5="http://schemas.microsoft.com/office/drawing/2016/5/11/chartex" xmlns:cx6="http://schemas.microsoft.com/office/drawing/2016/5/12/chartex" xmlns:cx7="http://schemas.microsoft.com/office/drawing/2016/5/13/chartex" xmlns:cx8="http://schemas.microsoft.com/office/drawing/2016/5/14/chartex" xmlns:aink="http://schemas.microsoft.com/office/drawing/2016/ink" xmlns:am3d="http://schemas.microsoft.com/office/drawing/2017/model3d" xmlns:w16cid="http://schemas.microsoft.com/office/word/2016/wordml/cid">
+                <mc:Fallback xmlns:w16cid="http://schemas.microsoft.com/office/word/2016/wordml/cid" xmlns:am3d="http://schemas.microsoft.com/office/drawing/2017/model3d" xmlns:aink="http://schemas.microsoft.com/office/drawing/2016/ink" xmlns:cx8="http://schemas.microsoft.com/office/drawing/2016/5/14/chartex" xmlns:cx7="http://schemas.microsoft.com/office/drawing/2016/5/13/chartex" xmlns:cx6="http://schemas.microsoft.com/office/drawing/2016/5/12/chartex" xmlns:cx5="http://schemas.microsoft.com/office/drawing/2016/5/11/chartex" xmlns:cx4="http://schemas.microsoft.com/office/drawing/2016/5/10/chartex" xmlns:cx3="http://schemas.microsoft.com/office/drawing/2016/5/9/chartex" xmlns:cx2="http://schemas.microsoft.com/office/drawing/2015/10/21/chartex">
                   <w:pict>
                     <v:group w14:anchorId="643F59B5" id="Education in circle icon" o:spid="_x0000_s1026" alt="Education icon" style="width:21.6pt;height:21.6pt;mso-position-horizontal-relative:char;mso-position-vertical-relative:line" coordsize="171,171" o:gfxdata="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">
                       <v:shape id="Education icon circle" o:spid="_x0000_s1027" alt="Education icon circle" style="position:absolute;width:171;height:171;visibility:visible;mso-wrap-style:square;v-text-anchor:top" coordsize="3246,3246" o:gfxdata="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" path="m1623,r102,3l1826,13r99,15l2023,49r94,28l2210,109r89,38l2386,190r83,49l2551,291r77,57l2701,410r70,65l2836,545r62,73l2955,695r52,82l3056,860r43,87l3137,1036r32,93l3197,1223r21,98l3233,1420r10,101l3246,1623r-3,102l3233,1826r-15,100l3197,2023r-28,94l3137,2210r-38,89l3056,2386r-49,84l2955,2551r-57,77l2836,2701r-65,70l2701,2836r-73,62l2551,2955r-82,53l2386,3056r-87,43l2210,3137r-93,32l2023,3197r-98,21l1826,3233r-101,10l1623,3246r-102,-3l1420,3233r-100,-15l1223,3197r-94,-28l1036,3137r-89,-38l860,3056r-84,-48l695,2955r-77,-57l545,2836r-70,-65l410,2701r-62,-73l291,2551r-53,-81l190,2386r-43,-87l109,2210,77,2117,49,2023,28,1926,13,1826,3,1725,,1623,3,1521,13,1420r15,-99l49,1223r28,-94l109,1036r38,-89l190,860r48,-83l291,695r57,-77l410,545r65,-70l545,410r73,-62l695,291r81,-52l860,190r87,-43l1036,109r93,-32l1223,49r97,-21l1420,13,1521,3,1623,xe" fillcolor="#28887f [3204]" stroked="f" strokeweight="0">
@@ -9165,7 +9179,7 @@
                     </wp:inline>
                   </w:drawing>
                 </mc:Choice>
-                <mc:Fallback xmlns:cx2="http://schemas.microsoft.com/office/drawing/2015/10/21/chartex" xmlns:cx3="http://schemas.microsoft.com/office/drawing/2016/5/9/chartex" xmlns:cx4="http://schemas.microsoft.com/office/drawing/2016/5/10/chartex" xmlns:cx5="http://schemas.microsoft.com/office/drawing/2016/5/11/chartex" xmlns:cx6="http://schemas.microsoft.com/office/drawing/2016/5/12/chartex" xmlns:cx7="http://schemas.microsoft.com/office/drawing/2016/5/13/chartex" xmlns:cx8="http://schemas.microsoft.com/office/drawing/2016/5/14/chartex" xmlns:aink="http://schemas.microsoft.com/office/drawing/2016/ink" xmlns:am3d="http://schemas.microsoft.com/office/drawing/2017/model3d" xmlns:w16cid="http://schemas.microsoft.com/office/word/2016/wordml/cid">
+                <mc:Fallback xmlns:w16cid="http://schemas.microsoft.com/office/word/2016/wordml/cid" xmlns:am3d="http://schemas.microsoft.com/office/drawing/2017/model3d" xmlns:aink="http://schemas.microsoft.com/office/drawing/2016/ink" xmlns:cx8="http://schemas.microsoft.com/office/drawing/2016/5/14/chartex" xmlns:cx7="http://schemas.microsoft.com/office/drawing/2016/5/13/chartex" xmlns:cx6="http://schemas.microsoft.com/office/drawing/2016/5/12/chartex" xmlns:cx5="http://schemas.microsoft.com/office/drawing/2016/5/11/chartex" xmlns:cx4="http://schemas.microsoft.com/office/drawing/2016/5/10/chartex" xmlns:cx3="http://schemas.microsoft.com/office/drawing/2016/5/9/chartex" xmlns:cx2="http://schemas.microsoft.com/office/drawing/2015/10/21/chartex">
                   <w:pict>
                     <v:group w14:anchorId="1C112334" id="Experience in circle icon" o:spid="_x0000_s1026" alt="Experience icon" style="width:21.6pt;height:21.6pt;mso-position-horizontal-relative:char;mso-position-vertical-relative:line" coordsize="171,171" o:gfxdata="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">
                       <v:shape id="Experience icon circle" o:spid="_x0000_s1027" alt="Experience icon circle" style="position:absolute;width:171;height:171;visibility:visible;mso-wrap-style:square;v-text-anchor:top" coordsize="3246,3246" o:gfxdata="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" path="m1623,r102,3l1826,13r99,15l2023,49r94,28l2210,109r89,38l2386,190r83,49l2551,291r77,57l2701,410r70,65l2836,545r62,73l2955,695r52,82l3056,860r43,87l3137,1036r32,93l3197,1223r21,98l3233,1420r10,101l3246,1623r-3,102l3233,1826r-15,100l3197,2023r-28,94l3137,2210r-38,89l3056,2386r-49,84l2955,2551r-57,77l2836,2701r-65,70l2701,2836r-73,62l2551,2955r-82,53l2386,3056r-87,43l2210,3137r-93,32l2023,3197r-98,21l1826,3233r-101,10l1623,3246r-102,-3l1420,3233r-100,-15l1223,3197r-94,-28l1036,3137r-89,-38l860,3056r-84,-48l695,2955r-77,-57l545,2836r-70,-65l410,2701r-62,-73l291,2551r-53,-81l190,2386r-43,-87l109,2210,77,2117,49,2023,28,1926,13,1826,3,1725,,1623,3,1521,13,1420r15,-99l49,1223r28,-94l109,1036r38,-89l190,860r48,-83l291,695r57,-77l410,545r65,-70l545,410r73,-62l695,291r81,-52l860,190r87,-43l1036,109r93,-32l1223,49r97,-21l1420,13,1521,3,1623,xe" fillcolor="#28887f [3204]" stroked="f" strokeweight="0">
@@ -12241,7 +12255,7 @@
                     </wp:inline>
                   </w:drawing>
                 </mc:Choice>
-                <mc:Fallback xmlns:cx2="http://schemas.microsoft.com/office/drawing/2015/10/21/chartex" xmlns:cx3="http://schemas.microsoft.com/office/drawing/2016/5/9/chartex" xmlns:cx4="http://schemas.microsoft.com/office/drawing/2016/5/10/chartex" xmlns:cx5="http://schemas.microsoft.com/office/drawing/2016/5/11/chartex" xmlns:cx6="http://schemas.microsoft.com/office/drawing/2016/5/12/chartex" xmlns:cx7="http://schemas.microsoft.com/office/drawing/2016/5/13/chartex" xmlns:cx8="http://schemas.microsoft.com/office/drawing/2016/5/14/chartex" xmlns:aink="http://schemas.microsoft.com/office/drawing/2016/ink" xmlns:am3d="http://schemas.microsoft.com/office/drawing/2017/model3d" xmlns:w16cid="http://schemas.microsoft.com/office/word/2016/wordml/cid">
+                <mc:Fallback xmlns:w16cid="http://schemas.microsoft.com/office/word/2016/wordml/cid" xmlns:am3d="http://schemas.microsoft.com/office/drawing/2017/model3d" xmlns:aink="http://schemas.microsoft.com/office/drawing/2016/ink" xmlns:cx8="http://schemas.microsoft.com/office/drawing/2016/5/14/chartex" xmlns:cx7="http://schemas.microsoft.com/office/drawing/2016/5/13/chartex" xmlns:cx6="http://schemas.microsoft.com/office/drawing/2016/5/12/chartex" xmlns:cx5="http://schemas.microsoft.com/office/drawing/2016/5/11/chartex" xmlns:cx4="http://schemas.microsoft.com/office/drawing/2016/5/10/chartex" xmlns:cx3="http://schemas.microsoft.com/office/drawing/2016/5/9/chartex" xmlns:cx2="http://schemas.microsoft.com/office/drawing/2015/10/21/chartex">
                   <w:pict>
                     <v:group w14:anchorId="02E7D18D" id="Skills in circle icon" o:spid="_x0000_s1026" alt="Skills icon" style="width:21.6pt;height:21.6pt;mso-position-horizontal-relative:char;mso-position-vertical-relative:line" coordsize="171,171" o:gfxdata="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">
                       <v:shape id="Skills icon circle" o:spid="_x0000_s1027" alt="Skills icon circle" style="position:absolute;width:171;height:171;visibility:visible;mso-wrap-style:square;v-text-anchor:top" coordsize="3246,3246" o:gfxdata="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" path="m1623,r102,3l1826,13r99,15l2023,49r94,28l2210,109r89,38l2386,190r83,49l2551,291r77,57l2701,410r70,65l2836,545r62,73l2955,695r52,82l3056,860r43,87l3137,1036r32,93l3197,1223r21,98l3233,1420r10,101l3246,1623r-3,102l3233,1826r-15,100l3197,2023r-28,94l3137,2210r-38,89l3056,2386r-49,84l2955,2551r-57,77l2836,2701r-65,70l2701,2836r-73,62l2551,2955r-82,53l2386,3056r-87,43l2210,3137r-93,32l2023,3197r-98,21l1826,3233r-101,10l1623,3246r-102,-3l1420,3233r-100,-15l1223,3197r-94,-28l1036,3137r-89,-38l860,3056r-84,-48l695,2955r-77,-57l545,2836r-70,-65l410,2701r-62,-73l291,2551r-53,-81l190,2386r-43,-87l109,2210,77,2117,49,2023,28,1926,13,1826,3,1725,,1623,3,1521,13,1420r15,-99l49,1223r28,-94l109,1036r38,-89l190,860r48,-83l291,695r57,-77l410,545r65,-70l545,410r73,-62l695,291r81,-52l860,190r87,-43l1036,109r93,-32l1223,49r97,-21l1420,13,1521,3,1623,xe" fillcolor="#28887f [3204]" stroked="f" strokeweight="0">
@@ -12462,21 +12476,7 @@
               <w:rPr>
                 <w:color w:val="5E5E5E" w:themeColor="text2"/>
               </w:rPr>
-              <w:t>Proficient with source control (</w:t>
-            </w:r>
-            <w:proofErr w:type="spellStart"/>
-            <w:r>
-              <w:rPr>
-                <w:color w:val="5E5E5E" w:themeColor="text2"/>
-              </w:rPr>
-              <w:t>Git</w:t>
-            </w:r>
-            <w:proofErr w:type="spellEnd"/>
-            <w:r>
-              <w:rPr>
-                <w:color w:val="5E5E5E" w:themeColor="text2"/>
-              </w:rPr>
-              <w:t>, Team Foundation)</w:t>
+              <w:t>Proficient with source control (Git, Team Foundation)</w:t>
             </w:r>
           </w:p>
           <w:p>
@@ -12491,15 +12491,7 @@
               <w:rPr>
                 <w:color w:val="5E5E5E" w:themeColor="text2"/>
               </w:rPr>
-              <w:t>Enthusiastic about learning new concepts quickly and th</w:t>
-            </w:r>
-            <w:bookmarkStart w:id="0" w:name="_GoBack"/>
-            <w:bookmarkEnd w:id="0"/>
-            <w:r>
-              <w:rPr>
-                <w:color w:val="5E5E5E" w:themeColor="text2"/>
-              </w:rPr>
-              <w:t>oroughly</w:t>
+              <w:t>Enthusiastic about learning new concepts quickly and thoroughly</w:t>
             </w:r>
           </w:p>
         </w:tc>
@@ -12759,7 +12751,7 @@
             </wp:anchor>
           </w:drawing>
         </mc:Choice>
-        <mc:Fallback xmlns:cx2="http://schemas.microsoft.com/office/drawing/2015/10/21/chartex" xmlns:cx3="http://schemas.microsoft.com/office/drawing/2016/5/9/chartex" xmlns:cx4="http://schemas.microsoft.com/office/drawing/2016/5/10/chartex" xmlns:cx5="http://schemas.microsoft.com/office/drawing/2016/5/11/chartex" xmlns:cx6="http://schemas.microsoft.com/office/drawing/2016/5/12/chartex" xmlns:cx7="http://schemas.microsoft.com/office/drawing/2016/5/13/chartex" xmlns:cx8="http://schemas.microsoft.com/office/drawing/2016/5/14/chartex" xmlns:aink="http://schemas.microsoft.com/office/drawing/2016/ink" xmlns:am3d="http://schemas.microsoft.com/office/drawing/2017/model3d" xmlns:w16cid="http://schemas.microsoft.com/office/word/2016/wordml/cid">
+        <mc:Fallback xmlns:w16cid="http://schemas.microsoft.com/office/word/2016/wordml/cid" xmlns:am3d="http://schemas.microsoft.com/office/drawing/2017/model3d" xmlns:aink="http://schemas.microsoft.com/office/drawing/2016/ink" xmlns:cx8="http://schemas.microsoft.com/office/drawing/2016/5/14/chartex" xmlns:cx7="http://schemas.microsoft.com/office/drawing/2016/5/13/chartex" xmlns:cx6="http://schemas.microsoft.com/office/drawing/2016/5/12/chartex" xmlns:cx5="http://schemas.microsoft.com/office/drawing/2016/5/11/chartex" xmlns:cx4="http://schemas.microsoft.com/office/drawing/2016/5/10/chartex" xmlns:cx3="http://schemas.microsoft.com/office/drawing/2016/5/9/chartex" xmlns:cx2="http://schemas.microsoft.com/office/drawing/2015/10/21/chartex">
           <w:pict>
             <v:rect w14:anchorId="16590088" id="Rectangle 1" o:spid="_x0000_s1026" alt="Header background rectangle" style="position:absolute;margin-left:560.8pt;margin-top:0;width:612pt;height:126pt;z-index:-251655168;visibility:visible;mso-wrap-style:square;mso-width-percent:1000;mso-height-percent:0;mso-wrap-distance-left:9pt;mso-wrap-distance-top:0;mso-wrap-distance-right:9pt;mso-wrap-distance-bottom:0;mso-position-horizontal:right;mso-position-horizontal-relative:page;mso-position-vertical:top;mso-position-vertical-relative:page;mso-width-percent:1000;mso-height-percent:0;mso-width-relative:page;mso-height-relative:margin;v-text-anchor:middle" o:gfxdata="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" fillcolor="#ddd [3214]" stroked="f" strokeweight="1pt">
               <w10:wrap anchorx="page" anchory="page"/>

</xml_diff>